<commit_message>
Weather plot description added and analysis revised.
</commit_message>
<xml_diff>
--- a/weather_vacation/Global weather data analysis.docx
+++ b/weather_vacation/Global weather data analysis.docx
@@ -69,7 +69,23 @@
           <w:sz w:val="24"/>
           <w:szCs w:val="24"/>
         </w:rPr>
-        <w:t>The latitude has a positive relationship with humidity in both northern and southern hemisphere.</w:t>
+        <w:t>The latitude has a positive relationship with humidity in both northern and southern hemisphere</w:t>
+      </w:r>
+      <w:r>
+        <w:rPr>
+          <w:rFonts w:ascii="Times New Roman" w:hAnsi="Times New Roman" w:cs="Times New Roman"/>
+          <w:sz w:val="24"/>
+          <w:szCs w:val="24"/>
+        </w:rPr>
+        <w:t>s</w:t>
+      </w:r>
+      <w:r>
+        <w:rPr>
+          <w:rFonts w:ascii="Times New Roman" w:hAnsi="Times New Roman" w:cs="Times New Roman"/>
+          <w:sz w:val="24"/>
+          <w:szCs w:val="24"/>
+        </w:rPr>
+        <w:t>.</w:t>
       </w:r>
     </w:p>
     <w:p>
@@ -93,7 +109,55 @@
           <w:sz w:val="24"/>
           <w:szCs w:val="24"/>
         </w:rPr>
-        <w:t>The cloudiness seems to be irrelevant to latitude.</w:t>
+        <w:t>The cloudiness</w:t>
+      </w:r>
+      <w:r>
+        <w:rPr>
+          <w:rFonts w:ascii="Times New Roman" w:hAnsi="Times New Roman" w:cs="Times New Roman"/>
+          <w:sz w:val="24"/>
+          <w:szCs w:val="24"/>
+        </w:rPr>
+        <w:t xml:space="preserve"> </w:t>
+      </w:r>
+      <w:r>
+        <w:rPr>
+          <w:rFonts w:ascii="Times New Roman" w:hAnsi="Times New Roman" w:cs="Times New Roman" w:hint="eastAsia"/>
+          <w:sz w:val="24"/>
+          <w:szCs w:val="24"/>
+        </w:rPr>
+        <w:t>a</w:t>
+      </w:r>
+      <w:r>
+        <w:rPr>
+          <w:rFonts w:ascii="Times New Roman" w:hAnsi="Times New Roman" w:cs="Times New Roman"/>
+          <w:sz w:val="24"/>
+          <w:szCs w:val="24"/>
+        </w:rPr>
+        <w:t>nd cloudiness</w:t>
+      </w:r>
+      <w:r>
+        <w:rPr>
+          <w:rFonts w:ascii="Times New Roman" w:hAnsi="Times New Roman" w:cs="Times New Roman"/>
+          <w:sz w:val="24"/>
+          <w:szCs w:val="24"/>
+        </w:rPr>
+        <w:t xml:space="preserve"> seem to be irrelevant to latitude</w:t>
+      </w:r>
+      <w:r>
+        <w:rPr>
+          <w:rFonts w:ascii="Times New Roman" w:hAnsi="Times New Roman" w:cs="Times New Roman"/>
+          <w:sz w:val="24"/>
+          <w:szCs w:val="24"/>
+        </w:rPr>
+        <w:t xml:space="preserve"> in either northern or southern hemispheres</w:t>
+      </w:r>
+      <w:r>
+        <w:rPr>
+          <w:rFonts w:ascii="Times New Roman" w:hAnsi="Times New Roman" w:cs="Times New Roman"/>
+          <w:sz w:val="24"/>
+          <w:szCs w:val="24"/>
+        </w:rPr>
+        <w:t>.</w:t>
       </w:r>
     </w:p>
     <w:sectPr>

</xml_diff>